<commit_message>
Diagrama de secuencia apuesta
</commit_message>
<xml_diff>
--- a/20241025-Transipiales/TRANSIPIALES.docx
+++ b/20241025-Transipiales/TRANSIPIALES.docx
@@ -1225,8 +1225,133 @@
           <w:szCs w:val="24"/>
         </w:rPr>
       </w:pPr>
+    </w:p>
+    <w:p>
+      <w:pPr>
+        <w:spacing w:after="0" w:line="240" w:lineRule="auto"/>
+        <w:rPr>
+          <w:rFonts w:ascii="Times New Roman" w:hAnsi="Times New Roman" w:cs="Times New Roman"/>
+          <w:sz w:val="24"/>
+          <w:szCs w:val="24"/>
+        </w:rPr>
+      </w:pPr>
+    </w:p>
+    <w:p>
+      <w:pPr>
+        <w:spacing w:after="0" w:line="240" w:lineRule="auto"/>
+        <w:rPr>
+          <w:rFonts w:ascii="Times New Roman" w:hAnsi="Times New Roman" w:cs="Times New Roman"/>
+          <w:sz w:val="24"/>
+          <w:szCs w:val="24"/>
+        </w:rPr>
+      </w:pPr>
+      <w:r>
+        <w:rPr>
+          <w:rFonts w:ascii="Times New Roman" w:hAnsi="Times New Roman" w:cs="Times New Roman"/>
+          <w:sz w:val="24"/>
+          <w:szCs w:val="24"/>
+        </w:rPr>
+        <w:lastRenderedPageBreak/>
+        <w:drawing>
+          <wp:inline distT="0" distB="0" distL="0" distR="0" wp14:anchorId="01DEA6C6" wp14:editId="6A4CE8B2">
+            <wp:extent cx="5612130" cy="2592705"/>
+            <wp:effectExtent l="0" t="0" r="7620" b="0"/>
+            <wp:docPr id="5" name="Imagen 5"/>
+            <wp:cNvGraphicFramePr>
+              <a:graphicFrameLocks xmlns:a="http://schemas.openxmlformats.org/drawingml/2006/main" noChangeAspect="1"/>
+            </wp:cNvGraphicFramePr>
+            <a:graphic xmlns:a="http://schemas.openxmlformats.org/drawingml/2006/main">
+              <a:graphicData uri="http://schemas.openxmlformats.org/drawingml/2006/picture">
+                <pic:pic xmlns:pic="http://schemas.openxmlformats.org/drawingml/2006/picture">
+                  <pic:nvPicPr>
+                    <pic:cNvPr id="1" name=""/>
+                    <pic:cNvPicPr/>
+                  </pic:nvPicPr>
+                  <pic:blipFill>
+                    <a:blip r:embed="rId11"/>
+                    <a:stretch>
+                      <a:fillRect/>
+                    </a:stretch>
+                  </pic:blipFill>
+                  <pic:spPr>
+                    <a:xfrm>
+                      <a:off x="0" y="0"/>
+                      <a:ext cx="5612130" cy="2592705"/>
+                    </a:xfrm>
+                    <a:prstGeom prst="rect">
+                      <a:avLst/>
+                    </a:prstGeom>
+                  </pic:spPr>
+                </pic:pic>
+              </a:graphicData>
+            </a:graphic>
+          </wp:inline>
+        </w:drawing>
+      </w:r>
+    </w:p>
+    <w:p>
+      <w:pPr>
+        <w:spacing w:after="0" w:line="240" w:lineRule="auto"/>
+        <w:rPr>
+          <w:rFonts w:ascii="Times New Roman" w:hAnsi="Times New Roman" w:cs="Times New Roman"/>
+          <w:sz w:val="24"/>
+          <w:szCs w:val="24"/>
+        </w:rPr>
+      </w:pPr>
+      <w:r>
+        <w:rPr>
+          <w:rFonts w:ascii="Times New Roman" w:hAnsi="Times New Roman" w:cs="Times New Roman"/>
+          <w:sz w:val="24"/>
+          <w:szCs w:val="24"/>
+        </w:rPr>
+        <w:drawing>
+          <wp:inline distT="0" distB="0" distL="0" distR="0" wp14:anchorId="35A2D7D8" wp14:editId="7F33755B">
+            <wp:extent cx="5612130" cy="3409950"/>
+            <wp:effectExtent l="0" t="0" r="7620" b="0"/>
+            <wp:docPr id="6" name="Imagen 6"/>
+            <wp:cNvGraphicFramePr>
+              <a:graphicFrameLocks xmlns:a="http://schemas.openxmlformats.org/drawingml/2006/main" noChangeAspect="1"/>
+            </wp:cNvGraphicFramePr>
+            <a:graphic xmlns:a="http://schemas.openxmlformats.org/drawingml/2006/main">
+              <a:graphicData uri="http://schemas.openxmlformats.org/drawingml/2006/picture">
+                <pic:pic xmlns:pic="http://schemas.openxmlformats.org/drawingml/2006/picture">
+                  <pic:nvPicPr>
+                    <pic:cNvPr id="1" name=""/>
+                    <pic:cNvPicPr/>
+                  </pic:nvPicPr>
+                  <pic:blipFill>
+                    <a:blip r:embed="rId12"/>
+                    <a:stretch>
+                      <a:fillRect/>
+                    </a:stretch>
+                  </pic:blipFill>
+                  <pic:spPr>
+                    <a:xfrm>
+                      <a:off x="0" y="0"/>
+                      <a:ext cx="5612130" cy="3409950"/>
+                    </a:xfrm>
+                    <a:prstGeom prst="rect">
+                      <a:avLst/>
+                    </a:prstGeom>
+                  </pic:spPr>
+                </pic:pic>
+              </a:graphicData>
+            </a:graphic>
+          </wp:inline>
+        </w:drawing>
+      </w:r>
       <w:bookmarkStart w:id="0" w:name="_GoBack"/>
       <w:bookmarkEnd w:id="0"/>
+    </w:p>
+    <w:p>
+      <w:pPr>
+        <w:spacing w:after="0" w:line="240" w:lineRule="auto"/>
+        <w:rPr>
+          <w:rFonts w:ascii="Times New Roman" w:hAnsi="Times New Roman" w:cs="Times New Roman"/>
+          <w:sz w:val="24"/>
+          <w:szCs w:val="24"/>
+        </w:rPr>
+      </w:pPr>
     </w:p>
     <w:p>
       <w:pPr>
@@ -6912,7 +7037,7 @@
 </file>
 
 <file path=customXml/itemProps1.xml><?xml version="1.0" encoding="utf-8"?>
-<ds:datastoreItem xmlns:ds="http://schemas.openxmlformats.org/officeDocument/2006/customXml" ds:itemID="{901B784B-0503-4AA5-9A91-757273B95F08}">
+<ds:datastoreItem xmlns:ds="http://schemas.openxmlformats.org/officeDocument/2006/customXml" ds:itemID="{6AAD923F-4CC2-44C9-92E5-171A35EC6853}">
   <ds:schemaRefs>
     <ds:schemaRef ds:uri="http://schemas.openxmlformats.org/officeDocument/2006/bibliography"/>
   </ds:schemaRefs>

</xml_diff>